<commit_message>
Commit 21/02/2024 Labos Personne et Vêtements
</commit_message>
<xml_diff>
--- a/Semaine 5/Exercice5.1.docx
+++ b/Semaine 5/Exercice5.1.docx
@@ -651,26 +651,91 @@
           <w:bCs/>
           <w:color w:val="0D0D0D"/>
         </w:rPr>
-        <w:t>trouver_personnes_maje</w:t>
+        <w:t>trouver_personnes_</w:t>
+      </w:r>
+      <w:proofErr w:type="gramStart"/>
+      <w:r>
+        <w:rPr>
+          <w:rFonts w:ascii="Segoe UI" w:hAnsi="Segoe UI" w:cs="Segoe UI"/>
+          <w:b/>
+          <w:bCs/>
+          <w:color w:val="0D0D0D"/>
+        </w:rPr>
+        <w:t>majeurs(</w:t>
+      </w:r>
+      <w:proofErr w:type="gramEnd"/>
+      <w:r>
+        <w:rPr>
+          <w:rFonts w:ascii="Segoe UI" w:hAnsi="Segoe UI" w:cs="Segoe UI"/>
+          <w:b/>
+          <w:bCs/>
+          <w:color w:val="0D0D0D"/>
+        </w:rPr>
+        <w:t>)</w:t>
+      </w:r>
+      <w:r>
+        <w:rPr>
+          <w:rFonts w:ascii="Segoe UI" w:hAnsi="Segoe UI" w:cs="Segoe UI"/>
+          <w:color w:val="0D0D0D"/>
+        </w:rPr>
+        <w:t xml:space="preserve"> qui retourne la liste des personnes qui ont plus de 18 ans.</w:t>
+      </w:r>
+    </w:p>
+    <w:p>
+      <w:pPr>
+        <w:pStyle w:val="Paragraphedeliste"/>
+        <w:numPr>
+          <w:ilvl w:val="0"/>
+          <w:numId w:val="3"/>
+        </w:numPr>
+        <w:rPr>
+          <w:color w:val="auto"/>
+        </w:rPr>
+      </w:pPr>
+      <w:r>
+        <w:rPr>
+          <w:color w:val="auto"/>
+        </w:rPr>
+        <w:t>Utiliser un dictionnaire statique pour sauvegarder les instances de la classe Personne. La clé du dictionnaire c’est le n</w:t>
+      </w:r>
+      <w:r>
+        <w:rPr>
+          <w:color w:val="auto"/>
+        </w:rPr>
+        <w:t>uméro d’assurance sociale</w:t>
+      </w:r>
+      <w:r>
+        <w:rPr>
+          <w:color w:val="auto"/>
+        </w:rPr>
+        <w:t xml:space="preserve"> et la valeur c’est l’</w:t>
+      </w:r>
+      <w:r>
+        <w:rPr>
+          <w:color w:val="auto"/>
+        </w:rPr>
+        <w:t>instance.</w:t>
+      </w:r>
+    </w:p>
+    <w:p>
+      <w:pPr>
+        <w:pStyle w:val="Paragraphedeliste"/>
+        <w:numPr>
+          <w:ilvl w:val="0"/>
+          <w:numId w:val="3"/>
+        </w:numPr>
+        <w:rPr>
+          <w:color w:val="auto"/>
+        </w:rPr>
+      </w:pPr>
+      <w:r>
+        <w:rPr>
+          <w:color w:val="auto"/>
+        </w:rPr>
+        <w:t>Tests unitaires avec Pytest</w:t>
       </w:r>
       <w:bookmarkStart w:id="0" w:name="_GoBack"/>
       <w:bookmarkEnd w:id="0"/>
-      <w:r>
-        <w:rPr>
-          <w:rFonts w:ascii="Segoe UI" w:hAnsi="Segoe UI" w:cs="Segoe UI"/>
-          <w:b/>
-          <w:bCs/>
-          <w:color w:val="0D0D0D"/>
-        </w:rPr>
-        <w:t>urs()</w:t>
-      </w:r>
-      <w:r>
-        <w:rPr>
-          <w:rFonts w:ascii="Segoe UI" w:hAnsi="Segoe UI" w:cs="Segoe UI"/>
-          <w:color w:val="0D0D0D"/>
-        </w:rPr>
-        <w:t xml:space="preserve"> qui retourne la liste des personnes qui ont plus de 18 ans.</w:t>
-      </w:r>
     </w:p>
     <w:p/>
     <w:p/>

</xml_diff>